<commit_message>
Add new project PizzaMoreMVC
</commit_message>
<xml_diff>
--- a/MVC + Persistence - Exercise1/6. CSharp-Web-Dev-Basics-Introduction-To-MVC-Exercises-Part-2.docx
+++ b/MVC + Persistence - Exercise1/6. CSharp-Web-Dev-Basics-Introduction-To-MVC-Exercises-Part-2.docx
@@ -1,10 +1,11 @@
 
 <file path=word/document.xml><?xml version="1.0" encoding="utf-8"?>
-<w:document xmlns:wpc="http://schemas.microsoft.com/office/word/2010/wordprocessingCanvas" xmlns:cx="http://schemas.microsoft.com/office/drawing/2014/chartex" xmlns:cx1="http://schemas.microsoft.com/office/drawing/2015/9/8/chartex" xmlns:cx2="http://schemas.microsoft.com/office/drawing/2015/10/21/chartex" xmlns:cx3="http://schemas.microsoft.com/office/drawing/2016/5/9/chartex" xmlns:cx4="http://schemas.microsoft.com/office/drawing/2016/5/10/chartex" xmlns:cx5="http://schemas.microsoft.com/office/drawing/2016/5/11/chartex" xmlns:mc="http://schemas.openxmlformats.org/markup-compatibility/2006" xmlns:o="urn:schemas-microsoft-com:office:office" xmlns:r="http://schemas.openxmlformats.org/officeDocument/2006/relationships" xmlns:m="http://schemas.openxmlformats.org/officeDocument/2006/math" xmlns:v="urn:schemas-microsoft-com:vml" xmlns:wp14="http://schemas.microsoft.com/office/word/2010/wordprocessingDrawing" xmlns:wp="http://schemas.openxmlformats.org/drawingml/2006/wordprocessingDrawing" xmlns:w10="urn:schemas-microsoft-com:office:word" xmlns:w="http://schemas.openxmlformats.org/wordprocessingml/2006/main" xmlns:w14="http://schemas.microsoft.com/office/word/2010/wordml" xmlns:w15="http://schemas.microsoft.com/office/word/2012/wordml" xmlns:w16se="http://schemas.microsoft.com/office/word/2015/wordml/symex" xmlns:wpg="http://schemas.microsoft.com/office/word/2010/wordprocessingGroup" xmlns:wpi="http://schemas.microsoft.com/office/word/2010/wordprocessingInk" xmlns:wne="http://schemas.microsoft.com/office/word/2006/wordml" xmlns:wps="http://schemas.microsoft.com/office/word/2010/wordprocessingShape" mc:Ignorable="w14 w15 w16se wp14">
+<w:document xmlns:wpc="http://schemas.microsoft.com/office/word/2010/wordprocessingCanvas" xmlns:cx="http://schemas.microsoft.com/office/drawing/2014/chartex" xmlns:cx1="http://schemas.microsoft.com/office/drawing/2015/9/8/chartex" xmlns:mc="http://schemas.openxmlformats.org/markup-compatibility/2006" xmlns:o="urn:schemas-microsoft-com:office:office" xmlns:r="http://schemas.openxmlformats.org/officeDocument/2006/relationships" xmlns:m="http://schemas.openxmlformats.org/officeDocument/2006/math" xmlns:v="urn:schemas-microsoft-com:vml" xmlns:wp14="http://schemas.microsoft.com/office/word/2010/wordprocessingDrawing" xmlns:wp="http://schemas.openxmlformats.org/drawingml/2006/wordprocessingDrawing" xmlns:w10="urn:schemas-microsoft-com:office:word" xmlns:w="http://schemas.openxmlformats.org/wordprocessingml/2006/main" xmlns:w14="http://schemas.microsoft.com/office/word/2010/wordml" xmlns:w15="http://schemas.microsoft.com/office/word/2012/wordml" xmlns:w16se="http://schemas.microsoft.com/office/word/2015/wordml/symex" xmlns:wpg="http://schemas.microsoft.com/office/word/2010/wordprocessingGroup" xmlns:wpi="http://schemas.microsoft.com/office/word/2010/wordprocessingInk" xmlns:wne="http://schemas.microsoft.com/office/word/2006/wordml" xmlns:wps="http://schemas.microsoft.com/office/word/2010/wordprocessingShape" mc:Ignorable="w14 w15 w16se wp14">
   <w:body>
     <w:p>
       <w:pPr>
         <w:pStyle w:val="Heading1"/>
+        <w:ind w:firstLine="720"/>
         <w:jc w:val="center"/>
       </w:pPr>
       <w:r>
@@ -90,13 +91,7 @@
         <w:rPr>
           <w:noProof/>
         </w:rPr>
-        <w:t>PizzaMore</w:t>
-      </w:r>
-      <w:r>
-        <w:rPr>
-          <w:noProof/>
-        </w:rPr>
-        <w:t xml:space="preserve"> MVC</w:t>
+        <w:t>PizzaMore MVC</w:t>
       </w:r>
     </w:p>
     <w:p>
@@ -468,12 +463,10 @@
         </w:rPr>
       </w:pPr>
       <w:r>
-        <w:t>Prevent the user from voting more than 1</w:t>
+        <w:t xml:space="preserve">* </w:t>
       </w:r>
-      <w:bookmarkStart w:id="0" w:name="_GoBack"/>
-      <w:bookmarkEnd w:id="0"/>
       <w:r>
-        <w:t xml:space="preserve"> time for a suggested pizza.</w:t>
+        <w:t>Prevent the user from voting more than 1 time for a suggested pizza.</w:t>
       </w:r>
       <w:r>
         <w:t xml:space="preserve"> When user votes for some pizza in the </w:t>
@@ -495,6 +488,14 @@
       </w:r>
     </w:p>
     <w:p>
+      <w:r>
+        <w:t>*</w:t>
+      </w:r>
+      <w:r>
+        <w:t xml:space="preserve"> </w:t>
+      </w:r>
+      <w:bookmarkStart w:id="0" w:name="_GoBack"/>
+      <w:bookmarkEnd w:id="0"/>
       <w:r>
         <w:t xml:space="preserve">In the navigational bar in Menu page add new link that would lead to page where the user can see list of all pizza suggestions </w:t>
       </w:r>
@@ -557,7 +558,7 @@
             <v:path o:extrusionok="f" gradientshapeok="t" o:connecttype="rect"/>
             <o:lock v:ext="edit" aspectratio="t"/>
           </v:shapetype>
-          <v:shape id="_x0000_i1025" type="#_x0000_t75" style="width:212.25pt;height:42.75pt" o:bordertopcolor="this" o:borderleftcolor="this" o:borderbottomcolor="this" o:borderrightcolor="this">
+          <v:shape id="_x0000_i1025" type="#_x0000_t75" style="width:212.4pt;height:42.8pt" o:bordertopcolor="this" o:borderleftcolor="this" o:borderbottomcolor="this" o:borderrightcolor="this">
             <v:imagedata r:id="rId11" o:title="q"/>
             <w10:bordertop type="single" width="4"/>
             <w10:borderleft type="single" width="4"/>
@@ -573,7 +574,7 @@
       </w:pPr>
       <w:r>
         <w:pict>
-          <v:shape id="_x0000_i1026" type="#_x0000_t75" style="width:123pt;height:98.25pt" o:bordertopcolor="this" o:borderleftcolor="this" o:borderbottomcolor="this" o:borderrightcolor="this">
+          <v:shape id="_x0000_i1026" type="#_x0000_t75" style="width:122.8pt;height:98.4pt" o:bordertopcolor="this" o:borderleftcolor="this" o:borderbottomcolor="this" o:borderrightcolor="this">
             <v:imagedata r:id="rId12" o:title="q1"/>
             <w10:bordertop type="single" width="4"/>
             <w10:borderleft type="single" width="4"/>
@@ -596,7 +597,7 @@
 </file>
 
 <file path=word/endnotes.xml><?xml version="1.0" encoding="utf-8"?>
-<w:endnotes xmlns:wpc="http://schemas.microsoft.com/office/word/2010/wordprocessingCanvas" xmlns:cx="http://schemas.microsoft.com/office/drawing/2014/chartex" xmlns:cx1="http://schemas.microsoft.com/office/drawing/2015/9/8/chartex" xmlns:cx2="http://schemas.microsoft.com/office/drawing/2015/10/21/chartex" xmlns:cx3="http://schemas.microsoft.com/office/drawing/2016/5/9/chartex" xmlns:cx4="http://schemas.microsoft.com/office/drawing/2016/5/10/chartex" xmlns:cx5="http://schemas.microsoft.com/office/drawing/2016/5/11/chartex" xmlns:mc="http://schemas.openxmlformats.org/markup-compatibility/2006" xmlns:o="urn:schemas-microsoft-com:office:office" xmlns:r="http://schemas.openxmlformats.org/officeDocument/2006/relationships" xmlns:m="http://schemas.openxmlformats.org/officeDocument/2006/math" xmlns:v="urn:schemas-microsoft-com:vml" xmlns:wp14="http://schemas.microsoft.com/office/word/2010/wordprocessingDrawing" xmlns:wp="http://schemas.openxmlformats.org/drawingml/2006/wordprocessingDrawing" xmlns:w10="urn:schemas-microsoft-com:office:word" xmlns:w="http://schemas.openxmlformats.org/wordprocessingml/2006/main" xmlns:w14="http://schemas.microsoft.com/office/word/2010/wordml" xmlns:w15="http://schemas.microsoft.com/office/word/2012/wordml" xmlns:w16se="http://schemas.microsoft.com/office/word/2015/wordml/symex" xmlns:wpg="http://schemas.microsoft.com/office/word/2010/wordprocessingGroup" xmlns:wpi="http://schemas.microsoft.com/office/word/2010/wordprocessingInk" xmlns:wne="http://schemas.microsoft.com/office/word/2006/wordml" xmlns:wps="http://schemas.microsoft.com/office/word/2010/wordprocessingShape" mc:Ignorable="w14 w15 w16se wp14">
+<w:endnotes xmlns:wpc="http://schemas.microsoft.com/office/word/2010/wordprocessingCanvas" xmlns:cx="http://schemas.microsoft.com/office/drawing/2014/chartex" xmlns:cx1="http://schemas.microsoft.com/office/drawing/2015/9/8/chartex" xmlns:mc="http://schemas.openxmlformats.org/markup-compatibility/2006" xmlns:o="urn:schemas-microsoft-com:office:office" xmlns:r="http://schemas.openxmlformats.org/officeDocument/2006/relationships" xmlns:m="http://schemas.openxmlformats.org/officeDocument/2006/math" xmlns:v="urn:schemas-microsoft-com:vml" xmlns:wp14="http://schemas.microsoft.com/office/word/2010/wordprocessingDrawing" xmlns:wp="http://schemas.openxmlformats.org/drawingml/2006/wordprocessingDrawing" xmlns:w10="urn:schemas-microsoft-com:office:word" xmlns:w="http://schemas.openxmlformats.org/wordprocessingml/2006/main" xmlns:w14="http://schemas.microsoft.com/office/word/2010/wordml" xmlns:w15="http://schemas.microsoft.com/office/word/2012/wordml" xmlns:w16se="http://schemas.microsoft.com/office/word/2015/wordml/symex" xmlns:wpg="http://schemas.microsoft.com/office/word/2010/wordprocessingGroup" xmlns:wpi="http://schemas.microsoft.com/office/word/2010/wordprocessingInk" xmlns:wne="http://schemas.microsoft.com/office/word/2006/wordml" xmlns:wps="http://schemas.microsoft.com/office/word/2010/wordprocessingShape" mc:Ignorable="w14 w15 w16se wp14">
   <w:endnote w:type="separator" w:id="-1">
     <w:p>
       <w:pPr>
@@ -621,7 +622,7 @@
 </file>
 
 <file path=word/footer1.xml><?xml version="1.0" encoding="utf-8"?>
-<w:ftr xmlns:wpc="http://schemas.microsoft.com/office/word/2010/wordprocessingCanvas" xmlns:cx="http://schemas.microsoft.com/office/drawing/2014/chartex" xmlns:cx1="http://schemas.microsoft.com/office/drawing/2015/9/8/chartex" xmlns:cx2="http://schemas.microsoft.com/office/drawing/2015/10/21/chartex" xmlns:cx3="http://schemas.microsoft.com/office/drawing/2016/5/9/chartex" xmlns:cx4="http://schemas.microsoft.com/office/drawing/2016/5/10/chartex" xmlns:cx5="http://schemas.microsoft.com/office/drawing/2016/5/11/chartex" xmlns:mc="http://schemas.openxmlformats.org/markup-compatibility/2006" xmlns:o="urn:schemas-microsoft-com:office:office" xmlns:r="http://schemas.openxmlformats.org/officeDocument/2006/relationships" xmlns:m="http://schemas.openxmlformats.org/officeDocument/2006/math" xmlns:v="urn:schemas-microsoft-com:vml" xmlns:wp14="http://schemas.microsoft.com/office/word/2010/wordprocessingDrawing" xmlns:wp="http://schemas.openxmlformats.org/drawingml/2006/wordprocessingDrawing" xmlns:w10="urn:schemas-microsoft-com:office:word" xmlns:w="http://schemas.openxmlformats.org/wordprocessingml/2006/main" xmlns:w14="http://schemas.microsoft.com/office/word/2010/wordml" xmlns:w15="http://schemas.microsoft.com/office/word/2012/wordml" xmlns:w16se="http://schemas.microsoft.com/office/word/2015/wordml/symex" xmlns:wpg="http://schemas.microsoft.com/office/word/2010/wordprocessingGroup" xmlns:wpi="http://schemas.microsoft.com/office/word/2010/wordprocessingInk" xmlns:wne="http://schemas.microsoft.com/office/word/2006/wordml" xmlns:wps="http://schemas.microsoft.com/office/word/2010/wordprocessingShape" mc:Ignorable="w14 w15 w16se wp14">
+<w:ftr xmlns:wpc="http://schemas.microsoft.com/office/word/2010/wordprocessingCanvas" xmlns:cx="http://schemas.microsoft.com/office/drawing/2014/chartex" xmlns:cx1="http://schemas.microsoft.com/office/drawing/2015/9/8/chartex" xmlns:mc="http://schemas.openxmlformats.org/markup-compatibility/2006" xmlns:o="urn:schemas-microsoft-com:office:office" xmlns:r="http://schemas.openxmlformats.org/officeDocument/2006/relationships" xmlns:m="http://schemas.openxmlformats.org/officeDocument/2006/math" xmlns:v="urn:schemas-microsoft-com:vml" xmlns:wp14="http://schemas.microsoft.com/office/word/2010/wordprocessingDrawing" xmlns:wp="http://schemas.openxmlformats.org/drawingml/2006/wordprocessingDrawing" xmlns:w10="urn:schemas-microsoft-com:office:word" xmlns:w="http://schemas.openxmlformats.org/wordprocessingml/2006/main" xmlns:w14="http://schemas.microsoft.com/office/word/2010/wordml" xmlns:w15="http://schemas.microsoft.com/office/word/2012/wordml" xmlns:w16se="http://schemas.microsoft.com/office/word/2015/wordml/symex" xmlns:wpg="http://schemas.microsoft.com/office/word/2010/wordprocessingGroup" xmlns:wpi="http://schemas.microsoft.com/office/word/2010/wordprocessingInk" xmlns:wne="http://schemas.microsoft.com/office/word/2006/wordml" xmlns:wps="http://schemas.microsoft.com/office/word/2010/wordprocessingShape" mc:Ignorable="w14 w15 w16se wp14">
   <w:p>
     <w:pPr>
       <w:pStyle w:val="Footer"/>
@@ -890,7 +891,7 @@
         </mc:Choice>
         <mc:Fallback>
           <w:pict>
-            <v:line w14:anchorId="58EB3ECA" id="Straight Connector 1" o:spid="_x0000_s1026" style="position:absolute;flip:y;z-index:251666432;visibility:visible;mso-wrap-style:square;mso-wrap-distance-left:9pt;mso-wrap-distance-top:0;mso-wrap-distance-right:9pt;mso-wrap-distance-bottom:0;mso-position-horizontal:absolute;mso-position-horizontal-relative:text;mso-position-vertical:absolute;mso-position-vertical-relative:text" from="-.1pt,5.2pt" to="520.7pt,5.2pt" o:gfxdata="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" strokecolor="#f37123" strokeweight="1pt">
+            <v:line w14:anchorId="22399B52" id="Straight Connector 1" o:spid="_x0000_s1026" style="position:absolute;flip:y;z-index:251666432;visibility:visible;mso-wrap-style:square;mso-wrap-distance-left:9pt;mso-wrap-distance-top:0;mso-wrap-distance-right:9pt;mso-wrap-distance-bottom:0;mso-position-horizontal:absolute;mso-position-horizontal-relative:text;mso-position-vertical:absolute;mso-position-vertical-relative:text" from="-.1pt,5.2pt" to="520.7pt,5.2pt" o:gfxdata="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" strokecolor="#f37123" strokeweight="1pt">
               <v:stroke endcap="round"/>
             </v:line>
           </w:pict>
@@ -1455,7 +1456,7 @@
                                 <wp:extent cx="200025" cy="200025"/>
                                 <wp:effectExtent l="0" t="0" r="9525" b="9525"/>
                                 <wp:docPr id="73" name="Picture 73" title="Software University Foundation">
-                                  <a:hlinkClick xmlns:a="http://schemas.openxmlformats.org/drawingml/2006/main" r:id="rId1"/>
+                                  <a:hlinkClick xmlns:a="http://schemas.openxmlformats.org/drawingml/2006/main" r:id="rId4"/>
                                 </wp:docPr>
                                 <wp:cNvGraphicFramePr/>
                                 <a:graphic xmlns:a="http://schemas.openxmlformats.org/drawingml/2006/main">
@@ -1463,7 +1464,7 @@
                                     <pic:pic xmlns:pic="http://schemas.openxmlformats.org/drawingml/2006/picture">
                                       <pic:nvPicPr>
                                         <pic:cNvPr id="94" name="Picture 4" title="Software University Foundation">
-                                          <a:hlinkClick r:id="rId1"/>
+                                          <a:hlinkClick r:id="rId4"/>
                                         </pic:cNvPr>
                                         <pic:cNvPicPr/>
                                       </pic:nvPicPr>
@@ -2049,7 +2050,7 @@
                           <wp:extent cx="200025" cy="200025"/>
                           <wp:effectExtent l="0" t="0" r="9525" b="9525"/>
                           <wp:docPr id="73" name="Picture 73" title="Software University Foundation">
-                            <a:hlinkClick xmlns:a="http://schemas.openxmlformats.org/drawingml/2006/main" r:id="rId4"/>
+                            <a:hlinkClick xmlns:a="http://schemas.openxmlformats.org/drawingml/2006/main" r:id="rId1"/>
                           </wp:docPr>
                           <wp:cNvGraphicFramePr/>
                           <a:graphic xmlns:a="http://schemas.openxmlformats.org/drawingml/2006/main">
@@ -2057,7 +2058,7 @@
                               <pic:pic xmlns:pic="http://schemas.openxmlformats.org/drawingml/2006/picture">
                                 <pic:nvPicPr>
                                   <pic:cNvPr id="94" name="Picture 4" title="Software University Foundation">
-                                    <a:hlinkClick r:id="rId4"/>
+                                    <a:hlinkClick r:id="rId1"/>
                                   </pic:cNvPr>
                                   <pic:cNvPicPr/>
                                 </pic:nvPicPr>
@@ -2503,7 +2504,7 @@
 </file>
 
 <file path=word/footnotes.xml><?xml version="1.0" encoding="utf-8"?>
-<w:footnotes xmlns:wpc="http://schemas.microsoft.com/office/word/2010/wordprocessingCanvas" xmlns:cx="http://schemas.microsoft.com/office/drawing/2014/chartex" xmlns:cx1="http://schemas.microsoft.com/office/drawing/2015/9/8/chartex" xmlns:cx2="http://schemas.microsoft.com/office/drawing/2015/10/21/chartex" xmlns:cx3="http://schemas.microsoft.com/office/drawing/2016/5/9/chartex" xmlns:cx4="http://schemas.microsoft.com/office/drawing/2016/5/10/chartex" xmlns:cx5="http://schemas.microsoft.com/office/drawing/2016/5/11/chartex" xmlns:mc="http://schemas.openxmlformats.org/markup-compatibility/2006" xmlns:o="urn:schemas-microsoft-com:office:office" xmlns:r="http://schemas.openxmlformats.org/officeDocument/2006/relationships" xmlns:m="http://schemas.openxmlformats.org/officeDocument/2006/math" xmlns:v="urn:schemas-microsoft-com:vml" xmlns:wp14="http://schemas.microsoft.com/office/word/2010/wordprocessingDrawing" xmlns:wp="http://schemas.openxmlformats.org/drawingml/2006/wordprocessingDrawing" xmlns:w10="urn:schemas-microsoft-com:office:word" xmlns:w="http://schemas.openxmlformats.org/wordprocessingml/2006/main" xmlns:w14="http://schemas.microsoft.com/office/word/2010/wordml" xmlns:w15="http://schemas.microsoft.com/office/word/2012/wordml" xmlns:w16se="http://schemas.microsoft.com/office/word/2015/wordml/symex" xmlns:wpg="http://schemas.microsoft.com/office/word/2010/wordprocessingGroup" xmlns:wpi="http://schemas.microsoft.com/office/word/2010/wordprocessingInk" xmlns:wne="http://schemas.microsoft.com/office/word/2006/wordml" xmlns:wps="http://schemas.microsoft.com/office/word/2010/wordprocessingShape" mc:Ignorable="w14 w15 w16se wp14">
+<w:footnotes xmlns:wpc="http://schemas.microsoft.com/office/word/2010/wordprocessingCanvas" xmlns:cx="http://schemas.microsoft.com/office/drawing/2014/chartex" xmlns:cx1="http://schemas.microsoft.com/office/drawing/2015/9/8/chartex" xmlns:mc="http://schemas.openxmlformats.org/markup-compatibility/2006" xmlns:o="urn:schemas-microsoft-com:office:office" xmlns:r="http://schemas.openxmlformats.org/officeDocument/2006/relationships" xmlns:m="http://schemas.openxmlformats.org/officeDocument/2006/math" xmlns:v="urn:schemas-microsoft-com:vml" xmlns:wp14="http://schemas.microsoft.com/office/word/2010/wordprocessingDrawing" xmlns:wp="http://schemas.openxmlformats.org/drawingml/2006/wordprocessingDrawing" xmlns:w10="urn:schemas-microsoft-com:office:word" xmlns:w="http://schemas.openxmlformats.org/wordprocessingml/2006/main" xmlns:w14="http://schemas.microsoft.com/office/word/2010/wordml" xmlns:w15="http://schemas.microsoft.com/office/word/2012/wordml" xmlns:w16se="http://schemas.microsoft.com/office/word/2015/wordml/symex" xmlns:wpg="http://schemas.microsoft.com/office/word/2010/wordprocessingGroup" xmlns:wpi="http://schemas.microsoft.com/office/word/2010/wordprocessingInk" xmlns:wne="http://schemas.microsoft.com/office/word/2006/wordml" xmlns:wps="http://schemas.microsoft.com/office/word/2010/wordprocessingShape" mc:Ignorable="w14 w15 w16se wp14">
   <w:footnote w:type="separator" w:id="-1">
     <w:p>
       <w:pPr>
@@ -2528,7 +2529,7 @@
 </file>
 
 <file path=word/header1.xml><?xml version="1.0" encoding="utf-8"?>
-<w:hdr xmlns:wpc="http://schemas.microsoft.com/office/word/2010/wordprocessingCanvas" xmlns:cx="http://schemas.microsoft.com/office/drawing/2014/chartex" xmlns:cx1="http://schemas.microsoft.com/office/drawing/2015/9/8/chartex" xmlns:cx2="http://schemas.microsoft.com/office/drawing/2015/10/21/chartex" xmlns:cx3="http://schemas.microsoft.com/office/drawing/2016/5/9/chartex" xmlns:cx4="http://schemas.microsoft.com/office/drawing/2016/5/10/chartex" xmlns:cx5="http://schemas.microsoft.com/office/drawing/2016/5/11/chartex" xmlns:mc="http://schemas.openxmlformats.org/markup-compatibility/2006" xmlns:o="urn:schemas-microsoft-com:office:office" xmlns:r="http://schemas.openxmlformats.org/officeDocument/2006/relationships" xmlns:m="http://schemas.openxmlformats.org/officeDocument/2006/math" xmlns:v="urn:schemas-microsoft-com:vml" xmlns:wp14="http://schemas.microsoft.com/office/word/2010/wordprocessingDrawing" xmlns:wp="http://schemas.openxmlformats.org/drawingml/2006/wordprocessingDrawing" xmlns:w10="urn:schemas-microsoft-com:office:word" xmlns:w="http://schemas.openxmlformats.org/wordprocessingml/2006/main" xmlns:w14="http://schemas.microsoft.com/office/word/2010/wordml" xmlns:w15="http://schemas.microsoft.com/office/word/2012/wordml" xmlns:w16se="http://schemas.microsoft.com/office/word/2015/wordml/symex" xmlns:wpg="http://schemas.microsoft.com/office/word/2010/wordprocessingGroup" xmlns:wpi="http://schemas.microsoft.com/office/word/2010/wordprocessingInk" xmlns:wne="http://schemas.microsoft.com/office/word/2006/wordml" xmlns:wps="http://schemas.microsoft.com/office/word/2010/wordprocessingShape" mc:Ignorable="w14 w15 w16se wp14">
+<w:hdr xmlns:wpc="http://schemas.microsoft.com/office/word/2010/wordprocessingCanvas" xmlns:cx="http://schemas.microsoft.com/office/drawing/2014/chartex" xmlns:cx1="http://schemas.microsoft.com/office/drawing/2015/9/8/chartex" xmlns:mc="http://schemas.openxmlformats.org/markup-compatibility/2006" xmlns:o="urn:schemas-microsoft-com:office:office" xmlns:r="http://schemas.openxmlformats.org/officeDocument/2006/relationships" xmlns:m="http://schemas.openxmlformats.org/officeDocument/2006/math" xmlns:v="urn:schemas-microsoft-com:vml" xmlns:wp14="http://schemas.microsoft.com/office/word/2010/wordprocessingDrawing" xmlns:wp="http://schemas.openxmlformats.org/drawingml/2006/wordprocessingDrawing" xmlns:w10="urn:schemas-microsoft-com:office:word" xmlns:w="http://schemas.openxmlformats.org/wordprocessingml/2006/main" xmlns:w14="http://schemas.microsoft.com/office/word/2010/wordml" xmlns:w15="http://schemas.microsoft.com/office/word/2012/wordml" xmlns:w16se="http://schemas.microsoft.com/office/word/2015/wordml/symex" xmlns:wpg="http://schemas.microsoft.com/office/word/2010/wordprocessingGroup" xmlns:wpi="http://schemas.microsoft.com/office/word/2010/wordprocessingInk" xmlns:wne="http://schemas.microsoft.com/office/word/2006/wordml" xmlns:wps="http://schemas.microsoft.com/office/word/2010/wordprocessingShape" mc:Ignorable="w14 w15 w16se wp14">
   <w:p>
     <w:pPr>
       <w:pStyle w:val="Header"/>
@@ -2539,7 +2540,7 @@
 </file>
 
 <file path=word/numbering.xml><?xml version="1.0" encoding="utf-8"?>
-<w:numbering xmlns:wpc="http://schemas.microsoft.com/office/word/2010/wordprocessingCanvas" xmlns:cx="http://schemas.microsoft.com/office/drawing/2014/chartex" xmlns:cx1="http://schemas.microsoft.com/office/drawing/2015/9/8/chartex" xmlns:cx2="http://schemas.microsoft.com/office/drawing/2015/10/21/chartex" xmlns:cx3="http://schemas.microsoft.com/office/drawing/2016/5/9/chartex" xmlns:cx4="http://schemas.microsoft.com/office/drawing/2016/5/10/chartex" xmlns:cx5="http://schemas.microsoft.com/office/drawing/2016/5/11/chartex" xmlns:mc="http://schemas.openxmlformats.org/markup-compatibility/2006" xmlns:o="urn:schemas-microsoft-com:office:office" xmlns:r="http://schemas.openxmlformats.org/officeDocument/2006/relationships" xmlns:m="http://schemas.openxmlformats.org/officeDocument/2006/math" xmlns:v="urn:schemas-microsoft-com:vml" xmlns:wp14="http://schemas.microsoft.com/office/word/2010/wordprocessingDrawing" xmlns:wp="http://schemas.openxmlformats.org/drawingml/2006/wordprocessingDrawing" xmlns:w10="urn:schemas-microsoft-com:office:word" xmlns:w="http://schemas.openxmlformats.org/wordprocessingml/2006/main" xmlns:w14="http://schemas.microsoft.com/office/word/2010/wordml" xmlns:w15="http://schemas.microsoft.com/office/word/2012/wordml" xmlns:w16se="http://schemas.microsoft.com/office/word/2015/wordml/symex" xmlns:wpg="http://schemas.microsoft.com/office/word/2010/wordprocessingGroup" xmlns:wpi="http://schemas.microsoft.com/office/word/2010/wordprocessingInk" xmlns:wne="http://schemas.microsoft.com/office/word/2006/wordml" xmlns:wps="http://schemas.microsoft.com/office/word/2010/wordprocessingShape" mc:Ignorable="w14 w15 w16se wp14">
+<w:numbering xmlns:wpc="http://schemas.microsoft.com/office/word/2010/wordprocessingCanvas" xmlns:cx="http://schemas.microsoft.com/office/drawing/2014/chartex" xmlns:cx1="http://schemas.microsoft.com/office/drawing/2015/9/8/chartex" xmlns:mc="http://schemas.openxmlformats.org/markup-compatibility/2006" xmlns:o="urn:schemas-microsoft-com:office:office" xmlns:r="http://schemas.openxmlformats.org/officeDocument/2006/relationships" xmlns:m="http://schemas.openxmlformats.org/officeDocument/2006/math" xmlns:v="urn:schemas-microsoft-com:vml" xmlns:wp14="http://schemas.microsoft.com/office/word/2010/wordprocessingDrawing" xmlns:wp="http://schemas.openxmlformats.org/drawingml/2006/wordprocessingDrawing" xmlns:w10="urn:schemas-microsoft-com:office:word" xmlns:w="http://schemas.openxmlformats.org/wordprocessingml/2006/main" xmlns:w14="http://schemas.microsoft.com/office/word/2010/wordml" xmlns:w15="http://schemas.microsoft.com/office/word/2012/wordml" xmlns:w16se="http://schemas.microsoft.com/office/word/2015/wordml/symex" xmlns:wpg="http://schemas.microsoft.com/office/word/2010/wordprocessingGroup" xmlns:wpi="http://schemas.microsoft.com/office/word/2010/wordprocessingInk" xmlns:wne="http://schemas.microsoft.com/office/word/2006/wordml" xmlns:wps="http://schemas.microsoft.com/office/word/2010/wordprocessingShape" mc:Ignorable="w14 w15 w16se wp14">
   <w:abstractNum w:abstractNumId="0" w15:restartNumberingAfterBreak="0">
     <w:nsid w:val="01D20793"/>
     <w:multiLevelType w:val="hybridMultilevel"/>
@@ -7859,7 +7860,7 @@
       </w:pPr>
     </w:pPrDefault>
   </w:docDefaults>
-  <w:latentStyles w:defLockedState="0" w:defUIPriority="99" w:defSemiHidden="0" w:defUnhideWhenUsed="0" w:defQFormat="0" w:count="374">
+  <w:latentStyles w:defLockedState="0" w:defUIPriority="99" w:defSemiHidden="0" w:defUnhideWhenUsed="0" w:defQFormat="0" w:count="371">
     <w:lsdException w:name="Normal" w:uiPriority="0" w:qFormat="1"/>
     <w:lsdException w:name="heading 1" w:uiPriority="9" w:qFormat="1"/>
     <w:lsdException w:name="heading 2" w:semiHidden="1" w:uiPriority="9" w:unhideWhenUsed="1" w:qFormat="1"/>
@@ -8231,9 +8232,6 @@
     <w:lsdException w:name="List Table 5 Dark Accent 6" w:uiPriority="50"/>
     <w:lsdException w:name="List Table 6 Colorful Accent 6" w:uiPriority="51"/>
     <w:lsdException w:name="List Table 7 Colorful Accent 6" w:uiPriority="52"/>
-    <w:lsdException w:name="Mention" w:semiHidden="1" w:unhideWhenUsed="1"/>
-    <w:lsdException w:name="Smart Hyperlink" w:semiHidden="1" w:unhideWhenUsed="1"/>
-    <w:lsdException w:name="Hashtag" w:semiHidden="1" w:unhideWhenUsed="1"/>
   </w:latentStyles>
   <w:style w:type="paragraph" w:default="1" w:styleId="Normal">
     <w:name w:val="Normal"/>
@@ -8936,7 +8934,7 @@
 </file>
 
 <file path=customXml/itemProps1.xml><?xml version="1.0" encoding="utf-8"?>
-<ds:datastoreItem xmlns:ds="http://schemas.openxmlformats.org/officeDocument/2006/customXml" ds:itemID="{33E5274B-FA6D-47B3-82BF-B2E65AD4643F}">
+<ds:datastoreItem xmlns:ds="http://schemas.openxmlformats.org/officeDocument/2006/customXml" ds:itemID="{46C1B6BE-01E6-4319-BD9D-2E0D6E826428}">
   <ds:schemaRefs>
     <ds:schemaRef ds:uri="http://schemas.openxmlformats.org/officeDocument/2006/bibliography"/>
   </ds:schemaRefs>

</xml_diff>